<commit_message>
In Seminararbeit habe ich die heutigen Infos aus dem Skype-Termin ergänzt, sind einige wichtige Infos für einzelne Teammitglieder enthalten, bitte durchlesen !
</commit_message>
<xml_diff>
--- a/Aufgabenaufteilung & Beschreibung.docx
+++ b/Aufgabenaufteilung & Beschreibung.docx
@@ -122,7 +122,7 @@
           <w:sz w:val="32"/>
           <w:szCs w:val="32"/>
         </w:rPr>
-        <w:t xml:space="preserve"> , </w:t>
+        <w:t xml:space="preserve">, </w:t>
       </w:r>
       <w:proofErr w:type="spellStart"/>
       <w:r>
@@ -652,15 +652,33 @@
           <w:sz w:val="32"/>
           <w:szCs w:val="32"/>
         </w:rPr>
-        <w:t>/aussenden</w:t>
-      </w:r>
-      <w:r>
-        <w:rPr>
-          <w:rFonts w:ascii="Arial" w:hAnsi="Arial" w:cs="Arial"/>
-          <w:sz w:val="32"/>
-          <w:szCs w:val="32"/>
-        </w:rPr>
-        <w:t xml:space="preserve"> ,danach direkt anrufen mittels </w:t>
+        <w:t>/</w:t>
+      </w:r>
+      <w:proofErr w:type="gramStart"/>
+      <w:r>
+        <w:rPr>
+          <w:rFonts w:ascii="Arial" w:hAnsi="Arial" w:cs="Arial"/>
+          <w:sz w:val="32"/>
+          <w:szCs w:val="32"/>
+        </w:rPr>
+        <w:t>aussenden</w:t>
+      </w:r>
+      <w:r>
+        <w:rPr>
+          <w:rFonts w:ascii="Arial" w:hAnsi="Arial" w:cs="Arial"/>
+          <w:sz w:val="32"/>
+          <w:szCs w:val="32"/>
+        </w:rPr>
+        <w:t xml:space="preserve"> ,danach</w:t>
+      </w:r>
+      <w:proofErr w:type="gramEnd"/>
+      <w:r>
+        <w:rPr>
+          <w:rFonts w:ascii="Arial" w:hAnsi="Arial" w:cs="Arial"/>
+          <w:sz w:val="32"/>
+          <w:szCs w:val="32"/>
+        </w:rPr>
+        <w:t xml:space="preserve"> direkt anrufen mittels </w:t>
       </w:r>
       <w:proofErr w:type="spellStart"/>
       <w:r>

</xml_diff>